<commit_message>
Including Link to the website on Design Doc
</commit_message>
<xml_diff>
--- a/Final Project Submission/Documentation/SEWA Assignment Description-Research Document.docx
+++ b/Final Project Submission/Documentation/SEWA Assignment Description-Research Document.docx
@@ -443,10 +443,36 @@
           <w:rFonts w:ascii="Arial" w:hAnsi="Arial" w:cs="Arial"/>
           <w:sz w:val="32"/>
           <w:szCs w:val="32"/>
-          <w:u w:val="single"/>
-        </w:rPr>
-      </w:pPr>
-    </w:p>
+        </w:rPr>
+      </w:pPr>
+      <w:r>
+        <w:rPr>
+          <w:rFonts w:ascii="Arial" w:hAnsi="Arial" w:cs="Arial"/>
+          <w:b/>
+          <w:sz w:val="32"/>
+          <w:szCs w:val="32"/>
+        </w:rPr>
+        <w:t>Site Link:</w:t>
+      </w:r>
+      <w:r>
+        <w:rPr>
+          <w:rFonts w:ascii="Arial" w:hAnsi="Arial" w:cs="Arial"/>
+          <w:sz w:val="32"/>
+          <w:szCs w:val="32"/>
+        </w:rPr>
+        <w:t xml:space="preserve"> gfc.</w:t>
+      </w:r>
+      <w:bookmarkStart w:id="0" w:name="_GoBack"/>
+      <w:r>
+        <w:rPr>
+          <w:rFonts w:ascii="Arial" w:hAnsi="Arial" w:cs="Arial"/>
+          <w:sz w:val="32"/>
+          <w:szCs w:val="32"/>
+        </w:rPr>
+        <w:t>dxhost.net</w:t>
+      </w:r>
+    </w:p>
+    <w:bookmarkEnd w:id="0"/>
     <w:p>
       <w:pPr>
         <w:rPr>
@@ -4435,8 +4461,6 @@
         </w:rPr>
         <w:t>Tables and Attributes:</w:t>
       </w:r>
-      <w:bookmarkStart w:id="0" w:name="_GoBack"/>
-      <w:bookmarkEnd w:id="0"/>
     </w:p>
     <w:p>
       <w:r>
@@ -6082,7 +6106,7 @@
           <w:rPr>
             <w:noProof/>
           </w:rPr>
-          <w:t>7</w:t>
+          <w:t>1</w:t>
         </w:r>
         <w:r>
           <w:rPr>
@@ -9380,6 +9404,7 @@
     <w:rsid w:val="007C3F16"/>
     <w:rsid w:val="008A1250"/>
     <w:rsid w:val="008A2E5E"/>
+    <w:rsid w:val="00B203B8"/>
     <w:rsid w:val="00B84462"/>
     <w:rsid w:val="00D40C89"/>
     <w:rsid w:val="00EC6E1D"/>
@@ -10117,7 +10142,7 @@
 </file>
 
 <file path=customXml/itemProps2.xml><?xml version="1.0" encoding="utf-8"?>
-<ds:datastoreItem xmlns:ds="http://schemas.openxmlformats.org/officeDocument/2006/customXml" ds:itemID="{DFA5D833-77D9-4E82-994D-C7AB6BA313E3}">
+<ds:datastoreItem xmlns:ds="http://schemas.openxmlformats.org/officeDocument/2006/customXml" ds:itemID="{1B7B54B9-B588-421D-855E-61D8A7BC945B}">
   <ds:schemaRefs>
     <ds:schemaRef ds:uri="http://schemas.openxmlformats.org/officeDocument/2006/bibliography"/>
   </ds:schemaRefs>

</xml_diff>

<commit_message>
Minor Fix to Update Details page - stray comma, included link in description doc
</commit_message>
<xml_diff>
--- a/Final Project Submission/Documentation/SEWA Assignment Description-Research Document.docx
+++ b/Final Project Submission/Documentation/SEWA Assignment Description-Research Document.docx
@@ -460,19 +460,20 @@
           <w:sz w:val="32"/>
           <w:szCs w:val="32"/>
         </w:rPr>
-        <w:t xml:space="preserve"> gfc.</w:t>
-      </w:r>
-      <w:bookmarkStart w:id="0" w:name="_GoBack"/>
-      <w:r>
-        <w:rPr>
-          <w:rFonts w:ascii="Arial" w:hAnsi="Arial" w:cs="Arial"/>
-          <w:sz w:val="32"/>
-          <w:szCs w:val="32"/>
-        </w:rPr>
-        <w:t>dxhost.net</w:t>
-      </w:r>
-    </w:p>
-    <w:bookmarkEnd w:id="0"/>
+        <w:t xml:space="preserve"> </w:t>
+      </w:r>
+      <w:hyperlink r:id="rId10" w:history="1">
+        <w:r>
+          <w:rPr>
+            <w:rStyle w:val="Hyperlink"/>
+            <w:rFonts w:ascii="Arial" w:hAnsi="Arial" w:cs="Arial"/>
+            <w:sz w:val="32"/>
+            <w:szCs w:val="32"/>
+          </w:rPr>
+          <w:t>http://gfc.dxhost.net/</w:t>
+        </w:r>
+      </w:hyperlink>
+    </w:p>
     <w:p>
       <w:pPr>
         <w:rPr>
@@ -482,6 +483,8 @@
           <w:u w:val="single"/>
         </w:rPr>
       </w:pPr>
+      <w:bookmarkStart w:id="0" w:name="_GoBack"/>
+      <w:bookmarkEnd w:id="0"/>
     </w:p>
     <w:p>
       <w:pPr>
@@ -3084,7 +3087,7 @@
                     <pic:cNvPicPr/>
                   </pic:nvPicPr>
                   <pic:blipFill>
-                    <a:blip r:embed="rId10">
+                    <a:blip r:embed="rId11">
                       <a:extLst>
                         <a:ext uri="{28A0092B-C50C-407E-A947-70E740481C1C}">
                           <a14:useLocalDpi xmlns:a14="http://schemas.microsoft.com/office/drawing/2010/main" val="0"/>
@@ -3177,7 +3180,7 @@
                     <pic:cNvPicPr/>
                   </pic:nvPicPr>
                   <pic:blipFill>
-                    <a:blip r:embed="rId11">
+                    <a:blip r:embed="rId12">
                       <a:extLst>
                         <a:ext uri="{28A0092B-C50C-407E-A947-70E740481C1C}">
                           <a14:useLocalDpi xmlns:a14="http://schemas.microsoft.com/office/drawing/2010/main" val="0"/>
@@ -3301,7 +3304,7 @@
                     <pic:cNvPicPr/>
                   </pic:nvPicPr>
                   <pic:blipFill>
-                    <a:blip r:embed="rId12">
+                    <a:blip r:embed="rId13">
                       <a:extLst>
                         <a:ext uri="{28A0092B-C50C-407E-A947-70E740481C1C}">
                           <a14:useLocalDpi xmlns:a14="http://schemas.microsoft.com/office/drawing/2010/main" val="0"/>
@@ -3415,7 +3418,7 @@
                     <pic:cNvPicPr/>
                   </pic:nvPicPr>
                   <pic:blipFill>
-                    <a:blip r:embed="rId13">
+                    <a:blip r:embed="rId14">
                       <a:extLst>
                         <a:ext uri="{28A0092B-C50C-407E-A947-70E740481C1C}">
                           <a14:useLocalDpi xmlns:a14="http://schemas.microsoft.com/office/drawing/2010/main" val="0"/>
@@ -3498,7 +3501,7 @@
           <w:rFonts w:asciiTheme="minorHAnsi" w:hAnsiTheme="minorHAnsi" w:cs="Arial"/>
         </w:rPr>
       </w:pPr>
-      <w:hyperlink r:id="rId14" w:history="1">
+      <w:hyperlink r:id="rId15" w:history="1">
         <w:r>
           <w:rPr>
             <w:rStyle w:val="Hyperlink"/>
@@ -3561,7 +3564,7 @@
           <w:rFonts w:asciiTheme="minorHAnsi" w:hAnsiTheme="minorHAnsi" w:cs="Arial"/>
         </w:rPr>
       </w:pPr>
-      <w:hyperlink r:id="rId15" w:history="1">
+      <w:hyperlink r:id="rId16" w:history="1">
         <w:r>
           <w:rPr>
             <w:rStyle w:val="Hyperlink"/>
@@ -3599,7 +3602,7 @@
           <w:rFonts w:asciiTheme="minorHAnsi" w:hAnsiTheme="minorHAnsi" w:cs="Arial"/>
         </w:rPr>
       </w:pPr>
-      <w:hyperlink r:id="rId16" w:history="1">
+      <w:hyperlink r:id="rId17" w:history="1">
         <w:r>
           <w:rPr>
             <w:rStyle w:val="Hyperlink"/>
@@ -3621,7 +3624,7 @@
           <w:rFonts w:asciiTheme="minorHAnsi" w:hAnsiTheme="minorHAnsi" w:cs="Arial"/>
         </w:rPr>
       </w:pPr>
-      <w:hyperlink r:id="rId17" w:history="1">
+      <w:hyperlink r:id="rId18" w:history="1">
         <w:r>
           <w:rPr>
             <w:rStyle w:val="Hyperlink"/>
@@ -3643,7 +3646,7 @@
           <w:rFonts w:asciiTheme="minorHAnsi" w:hAnsiTheme="minorHAnsi" w:cs="Arial"/>
         </w:rPr>
       </w:pPr>
-      <w:hyperlink r:id="rId18" w:history="1">
+      <w:hyperlink r:id="rId19" w:history="1">
         <w:r>
           <w:rPr>
             <w:rStyle w:val="Hyperlink"/>
@@ -3664,7 +3667,7 @@
           <w:rFonts w:asciiTheme="minorHAnsi" w:hAnsiTheme="minorHAnsi" w:cs="Arial"/>
         </w:rPr>
       </w:pPr>
-      <w:hyperlink r:id="rId19" w:history="1">
+      <w:hyperlink r:id="rId20" w:history="1">
         <w:r>
           <w:rPr>
             <w:rStyle w:val="Hyperlink"/>
@@ -3685,7 +3688,7 @@
           <w:rFonts w:asciiTheme="minorHAnsi" w:hAnsiTheme="minorHAnsi" w:cs="Arial"/>
         </w:rPr>
       </w:pPr>
-      <w:hyperlink r:id="rId20" w:history="1">
+      <w:hyperlink r:id="rId21" w:history="1">
         <w:r>
           <w:rPr>
             <w:rStyle w:val="Hyperlink"/>
@@ -3706,7 +3709,7 @@
           <w:rFonts w:asciiTheme="minorHAnsi" w:hAnsiTheme="minorHAnsi" w:cs="Arial"/>
         </w:rPr>
       </w:pPr>
-      <w:hyperlink r:id="rId21" w:history="1">
+      <w:hyperlink r:id="rId22" w:history="1">
         <w:r>
           <w:rPr>
             <w:rStyle w:val="Hyperlink"/>
@@ -3727,7 +3730,7 @@
           <w:rFonts w:asciiTheme="minorHAnsi" w:hAnsiTheme="minorHAnsi" w:cs="Arial"/>
         </w:rPr>
       </w:pPr>
-      <w:hyperlink r:id="rId22" w:history="1">
+      <w:hyperlink r:id="rId23" w:history="1">
         <w:r>
           <w:rPr>
             <w:rStyle w:val="Hyperlink"/>
@@ -3776,7 +3779,7 @@
           <w:rFonts w:asciiTheme="minorHAnsi" w:hAnsiTheme="minorHAnsi" w:cs="Arial"/>
         </w:rPr>
       </w:pPr>
-      <w:hyperlink r:id="rId23" w:history="1">
+      <w:hyperlink r:id="rId24" w:history="1">
         <w:r>
           <w:rPr>
             <w:rStyle w:val="Hyperlink"/>
@@ -3891,7 +3894,7 @@
                     <pic:cNvPicPr/>
                   </pic:nvPicPr>
                   <pic:blipFill>
-                    <a:blip r:embed="rId24" cstate="print">
+                    <a:blip r:embed="rId25" cstate="print">
                       <a:extLst>
                         <a:ext uri="{28A0092B-C50C-407E-A947-70E740481C1C}">
                           <a14:useLocalDpi xmlns:a14="http://schemas.microsoft.com/office/drawing/2010/main" val="0"/>
@@ -3990,7 +3993,7 @@
                                           <pic:cNvPicPr/>
                                         </pic:nvPicPr>
                                         <pic:blipFill>
-                                          <a:blip r:embed="rId25">
+                                          <a:blip r:embed="rId26">
                                             <a:extLst>
                                               <a:ext uri="{28A0092B-C50C-407E-A947-70E740481C1C}">
                                                 <a14:useLocalDpi xmlns:a14="http://schemas.microsoft.com/office/drawing/2010/main" val="0"/>
@@ -4065,7 +4068,7 @@
                                     <pic:cNvPicPr/>
                                   </pic:nvPicPr>
                                   <pic:blipFill>
-                                    <a:blip r:embed="rId26">
+                                    <a:blip r:embed="rId27">
                                       <a:extLst>
                                         <a:ext uri="{28A0092B-C50C-407E-A947-70E740481C1C}">
                                           <a14:useLocalDpi xmlns:a14="http://schemas.microsoft.com/office/drawing/2010/main" val="0"/>
@@ -4145,7 +4148,7 @@
                     <pic:cNvPicPr/>
                   </pic:nvPicPr>
                   <pic:blipFill>
-                    <a:blip r:embed="rId27" cstate="print">
+                    <a:blip r:embed="rId28" cstate="print">
                       <a:extLst>
                         <a:ext uri="{28A0092B-C50C-407E-A947-70E740481C1C}">
                           <a14:useLocalDpi xmlns:a14="http://schemas.microsoft.com/office/drawing/2010/main" val="0"/>
@@ -4202,7 +4205,7 @@
                     <pic:cNvPicPr/>
                   </pic:nvPicPr>
                   <pic:blipFill>
-                    <a:blip r:embed="rId28"/>
+                    <a:blip r:embed="rId29"/>
                     <a:stretch>
                       <a:fillRect/>
                     </a:stretch>
@@ -4268,7 +4271,7 @@
                     <pic:cNvPicPr/>
                   </pic:nvPicPr>
                   <pic:blipFill>
-                    <a:blip r:embed="rId29" cstate="print">
+                    <a:blip r:embed="rId30" cstate="print">
                       <a:extLst>
                         <a:ext uri="{28A0092B-C50C-407E-A947-70E740481C1C}">
                           <a14:useLocalDpi xmlns:a14="http://schemas.microsoft.com/office/drawing/2010/main" val="0"/>
@@ -4328,7 +4331,7 @@
                     <pic:cNvPicPr/>
                   </pic:nvPicPr>
                   <pic:blipFill>
-                    <a:blip r:embed="rId30" cstate="print">
+                    <a:blip r:embed="rId31" cstate="print">
                       <a:extLst>
                         <a:ext uri="{28A0092B-C50C-407E-A947-70E740481C1C}">
                           <a14:useLocalDpi xmlns:a14="http://schemas.microsoft.com/office/drawing/2010/main" val="0"/>
@@ -5984,7 +5987,7 @@
                     </pic:cNvPicPr>
                   </pic:nvPicPr>
                   <pic:blipFill>
-                    <a:blip r:embed="rId31">
+                    <a:blip r:embed="rId32">
                       <a:extLst>
                         <a:ext uri="{28A0092B-C50C-407E-A947-70E740481C1C}">
                           <a14:useLocalDpi xmlns:a14="http://schemas.microsoft.com/office/drawing/2010/main" val="0"/>
@@ -6036,8 +6039,8 @@
       </w:pPr>
     </w:p>
     <w:sectPr>
-      <w:headerReference w:type="default" r:id="rId32"/>
-      <w:footerReference w:type="default" r:id="rId33"/>
+      <w:headerReference w:type="default" r:id="rId33"/>
+      <w:footerReference w:type="default" r:id="rId34"/>
       <w:pgSz w:w="11906" w:h="16838"/>
       <w:pgMar w:top="567" w:right="991" w:bottom="709" w:left="851" w:header="426" w:footer="21" w:gutter="0"/>
       <w:cols w:space="708"/>
@@ -6106,7 +6109,7 @@
           <w:rPr>
             <w:noProof/>
           </w:rPr>
-          <w:t>1</w:t>
+          <w:t>8</w:t>
         </w:r>
         <w:r>
           <w:rPr>
@@ -9400,6 +9403,7 @@
     <w:rsid w:val="00116D48"/>
     <w:rsid w:val="00166F5D"/>
     <w:rsid w:val="003C1D9F"/>
+    <w:rsid w:val="007746F2"/>
     <w:rsid w:val="007B05FA"/>
     <w:rsid w:val="007C3F16"/>
     <w:rsid w:val="008A1250"/>
@@ -10142,7 +10146,7 @@
 </file>
 
 <file path=customXml/itemProps2.xml><?xml version="1.0" encoding="utf-8"?>
-<ds:datastoreItem xmlns:ds="http://schemas.openxmlformats.org/officeDocument/2006/customXml" ds:itemID="{1B7B54B9-B588-421D-855E-61D8A7BC945B}">
+<ds:datastoreItem xmlns:ds="http://schemas.openxmlformats.org/officeDocument/2006/customXml" ds:itemID="{A7E701F7-F862-4540-8BA5-0B09BF3FBEFE}">
   <ds:schemaRefs>
     <ds:schemaRef ds:uri="http://schemas.openxmlformats.org/officeDocument/2006/bibliography"/>
   </ds:schemaRefs>

</xml_diff>

<commit_message>
Sorting docs in correct folders
</commit_message>
<xml_diff>
--- a/Final Project Submission/Documentation/SEWA Assignment Description-Research Document.docx
+++ b/Final Project Submission/Documentation/SEWA Assignment Description-Research Document.docx
@@ -416,16 +416,6 @@
         </w:rPr>
         <w:t>5</w:t>
       </w:r>
-    </w:p>
-    <w:p>
-      <w:pPr>
-        <w:rPr>
-          <w:rFonts w:ascii="Arial" w:hAnsi="Arial" w:cs="Arial"/>
-          <w:sz w:val="32"/>
-          <w:szCs w:val="32"/>
-          <w:u w:val="single"/>
-        </w:rPr>
-      </w:pPr>
     </w:p>
     <w:p>
       <w:pPr>
@@ -483,8 +473,6 @@
           <w:u w:val="single"/>
         </w:rPr>
       </w:pPr>
-      <w:bookmarkStart w:id="0" w:name="_GoBack"/>
-      <w:bookmarkEnd w:id="0"/>
     </w:p>
     <w:p>
       <w:pPr>
@@ -635,6 +623,18 @@
           <w:u w:val="single"/>
         </w:rPr>
       </w:pPr>
+    </w:p>
+    <w:p>
+      <w:pPr>
+        <w:rPr>
+          <w:rFonts w:ascii="Arial" w:hAnsi="Arial" w:cs="Arial"/>
+          <w:sz w:val="32"/>
+          <w:szCs w:val="32"/>
+          <w:u w:val="single"/>
+        </w:rPr>
+      </w:pPr>
+      <w:bookmarkStart w:id="0" w:name="_GoBack"/>
+      <w:bookmarkEnd w:id="0"/>
       <w:r>
         <w:rPr>
           <w:rFonts w:ascii="Arial" w:hAnsi="Arial" w:cs="Arial"/>
@@ -1117,7 +1117,10 @@
       </w:r>
       <w:proofErr w:type="spellStart"/>
       <w:r>
-        <w:t>dartfish</w:t>
+        <w:t>D</w:t>
+      </w:r>
+      <w:r>
+        <w:t>artfish</w:t>
       </w:r>
       <w:proofErr w:type="spellEnd"/>
       <w:r>
@@ -1139,6 +1142,9 @@
         </w:tabs>
         <w:spacing w:after="0"/>
       </w:pPr>
+      <w:r>
+        <w:t>The site was primarily designed for Chrome compatibility but was tested on other popular browsers including Safari, Firefox and Internet Explorer. While adjustments were made to ensure the site reproduced well on these browsers some issues were encountered and we also had different outputs from the same browsers on different pc’s and operating systems. Without access to some of the tools like bootstrap for responsive web design we were limited in what we could achieve with these.</w:t>
+      </w:r>
     </w:p>
     <w:p>
       <w:pPr>
@@ -1181,7 +1187,6 @@
         <w:t>Below is a breakdown of the site map.</w:t>
       </w:r>
     </w:p>
-    <w:p/>
     <w:p/>
     <w:p>
       <w:r>
@@ -2962,7 +2967,6 @@
     </w:p>
     <w:p/>
     <w:p/>
-    <w:p/>
     <w:p>
       <w:r>
         <w:t xml:space="preserve">The flow of the site allows users to navigate from the Home page to the </w:t>
@@ -3249,20 +3253,12 @@
         </w:rPr>
         <w:t xml:space="preserve">The </w:t>
       </w:r>
-      <w:proofErr w:type="spellStart"/>
       <w:r>
         <w:rPr>
           <w:rFonts w:cs="Arial"/>
         </w:rPr>
-        <w:t>contatc</w:t>
-      </w:r>
-      <w:r>
-        <w:rPr>
-          <w:rFonts w:cs="Arial"/>
-        </w:rPr>
-        <w:t>t</w:t>
-      </w:r>
-      <w:proofErr w:type="spellEnd"/>
+        <w:t>contact</w:t>
+      </w:r>
       <w:r>
         <w:rPr>
           <w:rFonts w:cs="Arial"/>
@@ -4426,1621 +4422,9 @@
         </w:rPr>
       </w:pPr>
     </w:p>
-    <w:p>
-      <w:pPr>
-        <w:rPr>
-          <w:rFonts w:ascii="Arial" w:hAnsi="Arial" w:cs="Arial"/>
-          <w:sz w:val="32"/>
-          <w:szCs w:val="32"/>
-          <w:u w:val="single"/>
-        </w:rPr>
-      </w:pPr>
-      <w:r>
-        <w:rPr>
-          <w:rFonts w:ascii="Arial" w:hAnsi="Arial" w:cs="Arial"/>
-          <w:sz w:val="32"/>
-          <w:szCs w:val="32"/>
-          <w:u w:val="single"/>
-        </w:rPr>
-        <w:lastRenderedPageBreak/>
-        <w:t>ER Diagram – Tables and Format</w:t>
-      </w:r>
-    </w:p>
-    <w:p>
-      <w:pPr>
-        <w:rPr>
-          <w:rFonts w:ascii="Arial" w:hAnsi="Arial" w:cs="Arial"/>
-          <w:sz w:val="28"/>
-          <w:szCs w:val="28"/>
-          <w:u w:val="single"/>
-        </w:rPr>
-      </w:pPr>
-      <w:r>
-        <w:rPr>
-          <w:rFonts w:ascii="Arial" w:hAnsi="Arial" w:cs="Arial"/>
-          <w:sz w:val="28"/>
-          <w:szCs w:val="28"/>
-          <w:u w:val="single"/>
-        </w:rPr>
-        <w:t>Tables and Attributes:</w:t>
-      </w:r>
-    </w:p>
-    <w:p>
-      <w:r>
-        <w:t>Based on the final design of the Database the following attributes have been included in the associated Entity Tables:</w:t>
-      </w:r>
-    </w:p>
-    <w:tbl>
-      <w:tblPr>
-        <w:tblStyle w:val="TableGrid"/>
-        <w:tblW w:w="0" w:type="auto"/>
-        <w:tblInd w:w="250" w:type="dxa"/>
-        <w:tblLook w:val="04A0" w:firstRow="1" w:lastRow="0" w:firstColumn="1" w:lastColumn="0" w:noHBand="0" w:noVBand="1"/>
-      </w:tblPr>
-      <w:tblGrid>
-        <w:gridCol w:w="1930"/>
-        <w:gridCol w:w="4165"/>
-        <w:gridCol w:w="3935"/>
-      </w:tblGrid>
-      <w:tr>
-        <w:tc>
-          <w:tcPr>
-            <w:tcW w:w="1930" w:type="dxa"/>
-            <w:tcBorders>
-              <w:top w:val="single" w:sz="4" w:space="0" w:color="auto"/>
-              <w:left w:val="single" w:sz="4" w:space="0" w:color="auto"/>
-              <w:bottom w:val="single" w:sz="4" w:space="0" w:color="auto"/>
-              <w:right w:val="single" w:sz="4" w:space="0" w:color="auto"/>
-            </w:tcBorders>
-            <w:shd w:val="clear" w:color="auto" w:fill="244061" w:themeFill="accent1" w:themeFillShade="80"/>
-            <w:hideMark/>
-          </w:tcPr>
-          <w:p>
-            <w:pPr>
-              <w:pStyle w:val="ListParagraph"/>
-              <w:spacing w:line="240" w:lineRule="auto"/>
-              <w:ind w:left="0"/>
-              <w:rPr>
-                <w:b/>
-              </w:rPr>
-            </w:pPr>
-            <w:r>
-              <w:rPr>
-                <w:b/>
-              </w:rPr>
-              <w:t>Entity</w:t>
-            </w:r>
-          </w:p>
-        </w:tc>
-        <w:tc>
-          <w:tcPr>
-            <w:tcW w:w="4165" w:type="dxa"/>
-            <w:tcBorders>
-              <w:top w:val="single" w:sz="4" w:space="0" w:color="auto"/>
-              <w:left w:val="single" w:sz="4" w:space="0" w:color="auto"/>
-              <w:bottom w:val="single" w:sz="4" w:space="0" w:color="auto"/>
-              <w:right w:val="single" w:sz="4" w:space="0" w:color="auto"/>
-            </w:tcBorders>
-            <w:shd w:val="clear" w:color="auto" w:fill="244061" w:themeFill="accent1" w:themeFillShade="80"/>
-          </w:tcPr>
-          <w:p>
-            <w:pPr>
-              <w:pStyle w:val="ListParagraph"/>
-              <w:spacing w:line="240" w:lineRule="auto"/>
-              <w:ind w:left="0"/>
-              <w:rPr>
-                <w:b/>
-              </w:rPr>
-            </w:pPr>
-          </w:p>
-        </w:tc>
-        <w:tc>
-          <w:tcPr>
-            <w:tcW w:w="3935" w:type="dxa"/>
-            <w:tcBorders>
-              <w:top w:val="single" w:sz="4" w:space="0" w:color="auto"/>
-              <w:left w:val="single" w:sz="4" w:space="0" w:color="auto"/>
-              <w:bottom w:val="single" w:sz="4" w:space="0" w:color="auto"/>
-              <w:right w:val="single" w:sz="4" w:space="0" w:color="auto"/>
-            </w:tcBorders>
-            <w:shd w:val="clear" w:color="auto" w:fill="244061" w:themeFill="accent1" w:themeFillShade="80"/>
-          </w:tcPr>
-          <w:p>
-            <w:pPr>
-              <w:pStyle w:val="ListParagraph"/>
-              <w:spacing w:line="240" w:lineRule="auto"/>
-              <w:ind w:left="0"/>
-              <w:rPr>
-                <w:b/>
-              </w:rPr>
-            </w:pPr>
-          </w:p>
-        </w:tc>
-      </w:tr>
-      <w:tr>
-        <w:tc>
-          <w:tcPr>
-            <w:tcW w:w="1930" w:type="dxa"/>
-            <w:tcBorders>
-              <w:top w:val="single" w:sz="4" w:space="0" w:color="auto"/>
-              <w:left w:val="single" w:sz="4" w:space="0" w:color="auto"/>
-              <w:bottom w:val="single" w:sz="4" w:space="0" w:color="auto"/>
-              <w:right w:val="single" w:sz="4" w:space="0" w:color="auto"/>
-            </w:tcBorders>
-          </w:tcPr>
-          <w:p>
-            <w:pPr>
-              <w:pStyle w:val="ListParagraph"/>
-              <w:spacing w:line="240" w:lineRule="auto"/>
-              <w:ind w:left="0"/>
-            </w:pPr>
-            <w:r>
-              <w:t>Users</w:t>
-            </w:r>
-          </w:p>
-        </w:tc>
-        <w:tc>
-          <w:tcPr>
-            <w:tcW w:w="4165" w:type="dxa"/>
-            <w:tcBorders>
-              <w:top w:val="single" w:sz="4" w:space="0" w:color="auto"/>
-              <w:left w:val="single" w:sz="4" w:space="0" w:color="auto"/>
-              <w:bottom w:val="single" w:sz="4" w:space="0" w:color="auto"/>
-              <w:right w:val="single" w:sz="4" w:space="0" w:color="auto"/>
-            </w:tcBorders>
-          </w:tcPr>
-          <w:p>
-            <w:pPr>
-              <w:pStyle w:val="ListParagraph"/>
-              <w:spacing w:line="240" w:lineRule="auto"/>
-              <w:ind w:left="0"/>
-              <w:rPr>
-                <w:b/>
-              </w:rPr>
-            </w:pPr>
-            <w:r>
-              <w:rPr>
-                <w:b/>
-              </w:rPr>
-              <w:t>Username[PK]</w:t>
-            </w:r>
-          </w:p>
-          <w:p>
-            <w:pPr>
-              <w:pStyle w:val="ListParagraph"/>
-              <w:spacing w:line="240" w:lineRule="auto"/>
-              <w:ind w:left="0"/>
-            </w:pPr>
-            <w:r>
-              <w:t>Password</w:t>
-            </w:r>
-          </w:p>
-        </w:tc>
-        <w:tc>
-          <w:tcPr>
-            <w:tcW w:w="3935" w:type="dxa"/>
-            <w:tcBorders>
-              <w:top w:val="single" w:sz="4" w:space="0" w:color="auto"/>
-              <w:left w:val="single" w:sz="4" w:space="0" w:color="auto"/>
-              <w:bottom w:val="single" w:sz="4" w:space="0" w:color="auto"/>
-              <w:right w:val="single" w:sz="4" w:space="0" w:color="auto"/>
-            </w:tcBorders>
-          </w:tcPr>
-          <w:p>
-            <w:pPr>
-              <w:pStyle w:val="ListParagraph"/>
-              <w:spacing w:line="240" w:lineRule="auto"/>
-              <w:ind w:left="0"/>
-            </w:pPr>
-            <w:r>
-              <w:t>Name</w:t>
-            </w:r>
-          </w:p>
-          <w:p>
-            <w:pPr>
-              <w:pStyle w:val="ListParagraph"/>
-              <w:spacing w:line="240" w:lineRule="auto"/>
-              <w:ind w:left="0"/>
-              <w:rPr>
-                <w:b/>
-              </w:rPr>
-            </w:pPr>
-            <w:r>
-              <w:t>User Email Address</w:t>
-            </w:r>
-          </w:p>
-        </w:tc>
-      </w:tr>
-      <w:tr>
-        <w:tc>
-          <w:tcPr>
-            <w:tcW w:w="1930" w:type="dxa"/>
-            <w:tcBorders>
-              <w:top w:val="single" w:sz="4" w:space="0" w:color="auto"/>
-              <w:left w:val="single" w:sz="4" w:space="0" w:color="auto"/>
-              <w:bottom w:val="single" w:sz="4" w:space="0" w:color="auto"/>
-              <w:right w:val="single" w:sz="4" w:space="0" w:color="auto"/>
-            </w:tcBorders>
-            <w:hideMark/>
-          </w:tcPr>
-          <w:p>
-            <w:pPr>
-              <w:pStyle w:val="ListParagraph"/>
-              <w:spacing w:line="240" w:lineRule="auto"/>
-              <w:ind w:left="0"/>
-            </w:pPr>
-            <w:r>
-              <w:t>Teams</w:t>
-            </w:r>
-          </w:p>
-        </w:tc>
-        <w:tc>
-          <w:tcPr>
-            <w:tcW w:w="4165" w:type="dxa"/>
-            <w:tcBorders>
-              <w:top w:val="single" w:sz="4" w:space="0" w:color="auto"/>
-              <w:left w:val="single" w:sz="4" w:space="0" w:color="auto"/>
-              <w:bottom w:val="single" w:sz="4" w:space="0" w:color="auto"/>
-              <w:right w:val="single" w:sz="4" w:space="0" w:color="auto"/>
-            </w:tcBorders>
-          </w:tcPr>
-          <w:p>
-            <w:pPr>
-              <w:pStyle w:val="ListParagraph"/>
-              <w:spacing w:line="240" w:lineRule="auto"/>
-              <w:ind w:left="0"/>
-              <w:rPr>
-                <w:b/>
-              </w:rPr>
-            </w:pPr>
-            <w:r>
-              <w:rPr>
-                <w:b/>
-              </w:rPr>
-              <w:t>Name[PK]</w:t>
-            </w:r>
-          </w:p>
-          <w:p>
-            <w:pPr>
-              <w:pStyle w:val="ListParagraph"/>
-              <w:spacing w:line="240" w:lineRule="auto"/>
-              <w:ind w:left="0"/>
-            </w:pPr>
-            <w:r>
-              <w:t>Level (i.e. club, county etc.)</w:t>
-            </w:r>
-          </w:p>
-          <w:p>
-            <w:pPr>
-              <w:pStyle w:val="ListParagraph"/>
-              <w:spacing w:line="240" w:lineRule="auto"/>
-              <w:ind w:left="0"/>
-            </w:pPr>
-            <w:r>
-              <w:t>County (if a Club Team)</w:t>
-            </w:r>
-          </w:p>
-        </w:tc>
-        <w:tc>
-          <w:tcPr>
-            <w:tcW w:w="3935" w:type="dxa"/>
-            <w:tcBorders>
-              <w:top w:val="single" w:sz="4" w:space="0" w:color="auto"/>
-              <w:left w:val="single" w:sz="4" w:space="0" w:color="auto"/>
-              <w:bottom w:val="single" w:sz="4" w:space="0" w:color="auto"/>
-              <w:right w:val="single" w:sz="4" w:space="0" w:color="auto"/>
-            </w:tcBorders>
-          </w:tcPr>
-          <w:p>
-            <w:pPr>
-              <w:pStyle w:val="ListParagraph"/>
-              <w:spacing w:line="240" w:lineRule="auto"/>
-              <w:ind w:left="0"/>
-            </w:pPr>
-            <w:r>
-              <w:t>Province (if a Club or County Team)</w:t>
-            </w:r>
-          </w:p>
-          <w:p>
-            <w:pPr>
-              <w:pStyle w:val="ListParagraph"/>
-              <w:spacing w:line="240" w:lineRule="auto"/>
-              <w:ind w:left="0"/>
-            </w:pPr>
-            <w:r>
-              <w:t>Manager</w:t>
-            </w:r>
-          </w:p>
-          <w:p>
-            <w:pPr>
-              <w:pStyle w:val="ListParagraph"/>
-              <w:spacing w:line="240" w:lineRule="auto"/>
-              <w:ind w:left="0"/>
-              <w:rPr>
-                <w:b/>
-              </w:rPr>
-            </w:pPr>
-            <w:r>
-              <w:t>County Grounds</w:t>
-            </w:r>
-          </w:p>
-        </w:tc>
-      </w:tr>
-      <w:tr>
-        <w:tc>
-          <w:tcPr>
-            <w:tcW w:w="1930" w:type="dxa"/>
-            <w:tcBorders>
-              <w:top w:val="single" w:sz="4" w:space="0" w:color="auto"/>
-              <w:left w:val="single" w:sz="4" w:space="0" w:color="auto"/>
-              <w:bottom w:val="single" w:sz="4" w:space="0" w:color="auto"/>
-              <w:right w:val="single" w:sz="4" w:space="0" w:color="auto"/>
-            </w:tcBorders>
-            <w:hideMark/>
-          </w:tcPr>
-          <w:p>
-            <w:pPr>
-              <w:pStyle w:val="ListParagraph"/>
-              <w:spacing w:line="240" w:lineRule="auto"/>
-              <w:ind w:left="0"/>
-            </w:pPr>
-            <w:r>
-              <w:t>Players</w:t>
-            </w:r>
-          </w:p>
-        </w:tc>
-        <w:tc>
-          <w:tcPr>
-            <w:tcW w:w="4165" w:type="dxa"/>
-            <w:tcBorders>
-              <w:top w:val="single" w:sz="4" w:space="0" w:color="auto"/>
-              <w:left w:val="single" w:sz="4" w:space="0" w:color="auto"/>
-              <w:bottom w:val="single" w:sz="4" w:space="0" w:color="auto"/>
-              <w:right w:val="single" w:sz="4" w:space="0" w:color="auto"/>
-            </w:tcBorders>
-          </w:tcPr>
-          <w:p>
-            <w:pPr>
-              <w:pStyle w:val="ListParagraph"/>
-              <w:spacing w:line="240" w:lineRule="auto"/>
-              <w:ind w:left="0"/>
-              <w:rPr>
-                <w:b/>
-              </w:rPr>
-            </w:pPr>
-            <w:r>
-              <w:rPr>
-                <w:b/>
-              </w:rPr>
-              <w:t>Name [PK]</w:t>
-            </w:r>
-          </w:p>
-          <w:p>
-            <w:pPr>
-              <w:pStyle w:val="ListParagraph"/>
-              <w:spacing w:line="240" w:lineRule="auto"/>
-              <w:ind w:left="0"/>
-            </w:pPr>
-            <w:r>
-              <w:t>DOB</w:t>
-            </w:r>
-          </w:p>
-          <w:p>
-            <w:pPr>
-              <w:pStyle w:val="ListParagraph"/>
-              <w:spacing w:line="240" w:lineRule="auto"/>
-              <w:ind w:left="0"/>
-            </w:pPr>
-            <w:r>
-              <w:t>Gender</w:t>
-            </w:r>
-          </w:p>
-          <w:p>
-            <w:pPr>
-              <w:pStyle w:val="ListParagraph"/>
-              <w:spacing w:line="240" w:lineRule="auto"/>
-              <w:ind w:left="0"/>
-            </w:pPr>
-            <w:r>
-              <w:t>Height(in meters)</w:t>
-            </w:r>
-          </w:p>
-        </w:tc>
-        <w:tc>
-          <w:tcPr>
-            <w:tcW w:w="3935" w:type="dxa"/>
-            <w:tcBorders>
-              <w:top w:val="single" w:sz="4" w:space="0" w:color="auto"/>
-              <w:left w:val="single" w:sz="4" w:space="0" w:color="auto"/>
-              <w:bottom w:val="single" w:sz="4" w:space="0" w:color="auto"/>
-              <w:right w:val="single" w:sz="4" w:space="0" w:color="auto"/>
-            </w:tcBorders>
-          </w:tcPr>
-          <w:p>
-            <w:pPr>
-              <w:pStyle w:val="ListParagraph"/>
-              <w:spacing w:line="240" w:lineRule="auto"/>
-              <w:ind w:left="0"/>
-            </w:pPr>
-            <w:r>
-              <w:t>Club</w:t>
-            </w:r>
-          </w:p>
-          <w:p>
-            <w:pPr>
-              <w:pStyle w:val="ListParagraph"/>
-              <w:spacing w:line="240" w:lineRule="auto"/>
-              <w:ind w:left="0"/>
-            </w:pPr>
-            <w:r>
-              <w:t>County</w:t>
-            </w:r>
-          </w:p>
-          <w:p>
-            <w:pPr>
-              <w:pStyle w:val="ListParagraph"/>
-              <w:spacing w:line="240" w:lineRule="auto"/>
-              <w:ind w:left="0"/>
-            </w:pPr>
-            <w:r>
-              <w:t>Position</w:t>
-            </w:r>
-          </w:p>
-        </w:tc>
-      </w:tr>
-      <w:tr>
-        <w:tc>
-          <w:tcPr>
-            <w:tcW w:w="1930" w:type="dxa"/>
-            <w:tcBorders>
-              <w:top w:val="single" w:sz="4" w:space="0" w:color="auto"/>
-              <w:left w:val="single" w:sz="4" w:space="0" w:color="auto"/>
-              <w:bottom w:val="single" w:sz="4" w:space="0" w:color="auto"/>
-              <w:right w:val="single" w:sz="4" w:space="0" w:color="auto"/>
-            </w:tcBorders>
-          </w:tcPr>
-          <w:p>
-            <w:pPr>
-              <w:pStyle w:val="ListParagraph"/>
-              <w:spacing w:line="240" w:lineRule="auto"/>
-              <w:ind w:left="0"/>
-            </w:pPr>
-            <w:r>
-              <w:t>Matches</w:t>
-            </w:r>
-          </w:p>
-        </w:tc>
-        <w:tc>
-          <w:tcPr>
-            <w:tcW w:w="4165" w:type="dxa"/>
-            <w:tcBorders>
-              <w:top w:val="single" w:sz="4" w:space="0" w:color="auto"/>
-              <w:left w:val="single" w:sz="4" w:space="0" w:color="auto"/>
-              <w:bottom w:val="single" w:sz="4" w:space="0" w:color="auto"/>
-              <w:right w:val="single" w:sz="4" w:space="0" w:color="auto"/>
-            </w:tcBorders>
-          </w:tcPr>
-          <w:p>
-            <w:pPr>
-              <w:pStyle w:val="ListParagraph"/>
-              <w:spacing w:line="240" w:lineRule="auto"/>
-              <w:ind w:left="0"/>
-            </w:pPr>
-            <w:r>
-              <w:t>Team A</w:t>
-            </w:r>
-          </w:p>
-          <w:p>
-            <w:pPr>
-              <w:pStyle w:val="ListParagraph"/>
-              <w:spacing w:line="240" w:lineRule="auto"/>
-              <w:ind w:left="0"/>
-            </w:pPr>
-            <w:r>
-              <w:t>Team B</w:t>
-            </w:r>
-          </w:p>
-          <w:p>
-            <w:pPr>
-              <w:pStyle w:val="ListParagraph"/>
-              <w:spacing w:line="240" w:lineRule="auto"/>
-              <w:ind w:left="0"/>
-            </w:pPr>
-            <w:r>
-              <w:t xml:space="preserve">Team A </w:t>
-            </w:r>
-            <w:r>
-              <w:t xml:space="preserve">Goals </w:t>
-            </w:r>
-          </w:p>
-          <w:p>
-            <w:pPr>
-              <w:pStyle w:val="ListParagraph"/>
-              <w:spacing w:line="240" w:lineRule="auto"/>
-              <w:ind w:left="0"/>
-            </w:pPr>
-            <w:r>
-              <w:t>Team A Points</w:t>
-            </w:r>
-          </w:p>
-          <w:p>
-            <w:pPr>
-              <w:pStyle w:val="ListParagraph"/>
-              <w:spacing w:line="240" w:lineRule="auto"/>
-              <w:ind w:left="0"/>
-            </w:pPr>
-            <w:r>
-              <w:t xml:space="preserve">Team B </w:t>
-            </w:r>
-            <w:r>
-              <w:t>Goals</w:t>
-            </w:r>
-          </w:p>
-          <w:p>
-            <w:pPr>
-              <w:pStyle w:val="ListParagraph"/>
-              <w:spacing w:line="240" w:lineRule="auto"/>
-              <w:ind w:left="0"/>
-            </w:pPr>
-            <w:r>
-              <w:rPr>
-                <w:b/>
-              </w:rPr>
-              <w:t>(Team A, Team B, Date [PK])</w:t>
-            </w:r>
-          </w:p>
-        </w:tc>
-        <w:tc>
-          <w:tcPr>
-            <w:tcW w:w="3935" w:type="dxa"/>
-            <w:tcBorders>
-              <w:top w:val="single" w:sz="4" w:space="0" w:color="auto"/>
-              <w:left w:val="single" w:sz="4" w:space="0" w:color="auto"/>
-              <w:bottom w:val="single" w:sz="4" w:space="0" w:color="auto"/>
-              <w:right w:val="single" w:sz="4" w:space="0" w:color="auto"/>
-            </w:tcBorders>
-          </w:tcPr>
-          <w:p>
-            <w:pPr>
-              <w:pStyle w:val="ListParagraph"/>
-              <w:spacing w:line="240" w:lineRule="auto"/>
-              <w:ind w:left="0"/>
-            </w:pPr>
-            <w:r>
-              <w:t>Team B Points</w:t>
-            </w:r>
-          </w:p>
-          <w:p>
-            <w:pPr>
-              <w:pStyle w:val="ListParagraph"/>
-              <w:spacing w:line="240" w:lineRule="auto"/>
-              <w:ind w:left="0"/>
-            </w:pPr>
-            <w:r>
-              <w:t>Type</w:t>
-            </w:r>
-          </w:p>
-          <w:p>
-            <w:pPr>
-              <w:pStyle w:val="ListParagraph"/>
-              <w:spacing w:line="240" w:lineRule="auto"/>
-              <w:ind w:left="0"/>
-            </w:pPr>
-            <w:r>
-              <w:t>Date</w:t>
-            </w:r>
-          </w:p>
-          <w:p>
-            <w:pPr>
-              <w:pStyle w:val="ListParagraph"/>
-              <w:spacing w:line="240" w:lineRule="auto"/>
-              <w:ind w:left="0"/>
-            </w:pPr>
-            <w:r>
-              <w:t>Length(in minutes)</w:t>
-            </w:r>
-          </w:p>
-          <w:p>
-            <w:pPr>
-              <w:pStyle w:val="ListParagraph"/>
-              <w:spacing w:line="240" w:lineRule="auto"/>
-              <w:ind w:left="0"/>
-            </w:pPr>
-            <w:r>
-              <w:t>Venue</w:t>
-            </w:r>
-          </w:p>
-          <w:p>
-            <w:pPr>
-              <w:pStyle w:val="ListParagraph"/>
-              <w:spacing w:line="240" w:lineRule="auto"/>
-              <w:ind w:left="0"/>
-              <w:rPr>
-                <w:b/>
-              </w:rPr>
-            </w:pPr>
-          </w:p>
-        </w:tc>
-      </w:tr>
-      <w:tr>
-        <w:tc>
-          <w:tcPr>
-            <w:tcW w:w="1930" w:type="dxa"/>
-            <w:tcBorders>
-              <w:top w:val="single" w:sz="4" w:space="0" w:color="auto"/>
-              <w:left w:val="single" w:sz="4" w:space="0" w:color="auto"/>
-              <w:bottom w:val="single" w:sz="4" w:space="0" w:color="auto"/>
-              <w:right w:val="single" w:sz="4" w:space="0" w:color="auto"/>
-            </w:tcBorders>
-          </w:tcPr>
-          <w:p>
-            <w:pPr>
-              <w:pStyle w:val="ListParagraph"/>
-              <w:spacing w:line="240" w:lineRule="auto"/>
-              <w:ind w:left="0"/>
-              <w:rPr>
-                <w:color w:val="0D0D0D" w:themeColor="text1" w:themeTint="F2"/>
-              </w:rPr>
-            </w:pPr>
-            <w:r>
-              <w:rPr>
-                <w:color w:val="0D0D0D" w:themeColor="text1" w:themeTint="F2"/>
-              </w:rPr>
-              <w:t>Training</w:t>
-            </w:r>
-          </w:p>
-        </w:tc>
-        <w:tc>
-          <w:tcPr>
-            <w:tcW w:w="4165" w:type="dxa"/>
-            <w:tcBorders>
-              <w:top w:val="single" w:sz="4" w:space="0" w:color="auto"/>
-              <w:left w:val="single" w:sz="4" w:space="0" w:color="auto"/>
-              <w:bottom w:val="single" w:sz="4" w:space="0" w:color="auto"/>
-              <w:right w:val="single" w:sz="4" w:space="0" w:color="auto"/>
-            </w:tcBorders>
-          </w:tcPr>
-          <w:p>
-            <w:pPr>
-              <w:pStyle w:val="ListParagraph"/>
-              <w:spacing w:line="240" w:lineRule="auto"/>
-              <w:ind w:left="0"/>
-              <w:rPr>
-                <w:color w:val="0D0D0D" w:themeColor="text1" w:themeTint="F2"/>
-              </w:rPr>
-            </w:pPr>
-            <w:r>
-              <w:rPr>
-                <w:color w:val="0D0D0D" w:themeColor="text1" w:themeTint="F2"/>
-              </w:rPr>
-              <w:t>Player Name</w:t>
-            </w:r>
-          </w:p>
-          <w:p>
-            <w:pPr>
-              <w:pStyle w:val="ListParagraph"/>
-              <w:spacing w:line="240" w:lineRule="auto"/>
-              <w:ind w:left="0"/>
-              <w:rPr>
-                <w:color w:val="0D0D0D" w:themeColor="text1" w:themeTint="F2"/>
-              </w:rPr>
-            </w:pPr>
-            <w:r>
-              <w:rPr>
-                <w:color w:val="0D0D0D" w:themeColor="text1" w:themeTint="F2"/>
-              </w:rPr>
-              <w:t>Date</w:t>
-            </w:r>
-          </w:p>
-          <w:p>
-            <w:pPr>
-              <w:pStyle w:val="ListParagraph"/>
-              <w:spacing w:line="240" w:lineRule="auto"/>
-              <w:ind w:left="0"/>
-              <w:rPr>
-                <w:color w:val="0D0D0D" w:themeColor="text1" w:themeTint="F2"/>
-              </w:rPr>
-            </w:pPr>
-            <w:r>
-              <w:rPr>
-                <w:color w:val="0D0D0D" w:themeColor="text1" w:themeTint="F2"/>
-              </w:rPr>
-              <w:t>Status (i.e. if injured)</w:t>
-            </w:r>
-          </w:p>
-          <w:p>
-            <w:pPr>
-              <w:pStyle w:val="ListParagraph"/>
-              <w:spacing w:line="240" w:lineRule="auto"/>
-              <w:ind w:left="0"/>
-              <w:rPr>
-                <w:color w:val="0D0D0D" w:themeColor="text1" w:themeTint="F2"/>
-              </w:rPr>
-            </w:pPr>
-            <w:r>
-              <w:rPr>
-                <w:color w:val="0D0D0D" w:themeColor="text1" w:themeTint="F2"/>
-              </w:rPr>
-              <w:t>Type</w:t>
-            </w:r>
-            <w:r>
-              <w:rPr>
-                <w:color w:val="0D0D0D" w:themeColor="text1" w:themeTint="F2"/>
-              </w:rPr>
-              <w:t xml:space="preserve"> (i.e. club, personal, county, etc.)</w:t>
-            </w:r>
-          </w:p>
-          <w:p>
-            <w:pPr>
-              <w:pStyle w:val="ListParagraph"/>
-              <w:spacing w:line="240" w:lineRule="auto"/>
-              <w:ind w:left="0"/>
-              <w:rPr>
-                <w:b/>
-                <w:color w:val="0D0D0D" w:themeColor="text1" w:themeTint="F2"/>
-              </w:rPr>
-            </w:pPr>
-            <w:r>
-              <w:rPr>
-                <w:b/>
-                <w:color w:val="0D0D0D" w:themeColor="text1" w:themeTint="F2"/>
-              </w:rPr>
-              <w:t xml:space="preserve"> (</w:t>
-            </w:r>
-            <w:r>
-              <w:rPr>
-                <w:b/>
-                <w:color w:val="0D0D0D" w:themeColor="text1" w:themeTint="F2"/>
-              </w:rPr>
-              <w:t xml:space="preserve">Player Name, </w:t>
-            </w:r>
-            <w:r>
-              <w:rPr>
-                <w:b/>
-                <w:color w:val="0D0D0D" w:themeColor="text1" w:themeTint="F2"/>
-              </w:rPr>
-              <w:t>Type, Date [PK])</w:t>
-            </w:r>
-          </w:p>
-        </w:tc>
-        <w:tc>
-          <w:tcPr>
-            <w:tcW w:w="3935" w:type="dxa"/>
-            <w:tcBorders>
-              <w:top w:val="single" w:sz="4" w:space="0" w:color="auto"/>
-              <w:left w:val="single" w:sz="4" w:space="0" w:color="auto"/>
-              <w:bottom w:val="single" w:sz="4" w:space="0" w:color="auto"/>
-              <w:right w:val="single" w:sz="4" w:space="0" w:color="auto"/>
-            </w:tcBorders>
-          </w:tcPr>
-          <w:p>
-            <w:pPr>
-              <w:pStyle w:val="ListParagraph"/>
-              <w:spacing w:line="240" w:lineRule="auto"/>
-              <w:ind w:left="0"/>
-              <w:rPr>
-                <w:color w:val="0D0D0D" w:themeColor="text1" w:themeTint="F2"/>
-              </w:rPr>
-            </w:pPr>
-            <w:r>
-              <w:rPr>
-                <w:color w:val="0D0D0D" w:themeColor="text1" w:themeTint="F2"/>
-              </w:rPr>
-              <w:t>Skills Minutes</w:t>
-            </w:r>
-          </w:p>
-          <w:p>
-            <w:pPr>
-              <w:pStyle w:val="ListParagraph"/>
-              <w:spacing w:line="240" w:lineRule="auto"/>
-              <w:ind w:left="0"/>
-              <w:rPr>
-                <w:color w:val="0D0D0D" w:themeColor="text1" w:themeTint="F2"/>
-              </w:rPr>
-            </w:pPr>
-            <w:r>
-              <w:rPr>
-                <w:color w:val="0D0D0D" w:themeColor="text1" w:themeTint="F2"/>
-              </w:rPr>
-              <w:t>Fitness Minutes</w:t>
-            </w:r>
-          </w:p>
-          <w:p>
-            <w:pPr>
-              <w:pStyle w:val="ListParagraph"/>
-              <w:spacing w:line="240" w:lineRule="auto"/>
-              <w:ind w:left="0"/>
-              <w:rPr>
-                <w:color w:val="0D0D0D" w:themeColor="text1" w:themeTint="F2"/>
-              </w:rPr>
-            </w:pPr>
-            <w:r>
-              <w:rPr>
-                <w:color w:val="0D0D0D" w:themeColor="text1" w:themeTint="F2"/>
-              </w:rPr>
-              <w:t>Gym</w:t>
-            </w:r>
-            <w:r>
-              <w:rPr>
-                <w:color w:val="0D0D0D" w:themeColor="text1" w:themeTint="F2"/>
-              </w:rPr>
-              <w:t xml:space="preserve"> Minutes</w:t>
-            </w:r>
-          </w:p>
-          <w:p>
-            <w:pPr>
-              <w:pStyle w:val="ListParagraph"/>
-              <w:spacing w:line="240" w:lineRule="auto"/>
-              <w:ind w:left="0"/>
-              <w:rPr>
-                <w:color w:val="0D0D0D" w:themeColor="text1" w:themeTint="F2"/>
-              </w:rPr>
-            </w:pPr>
-            <w:r>
-              <w:rPr>
-                <w:color w:val="0D0D0D" w:themeColor="text1" w:themeTint="F2"/>
-              </w:rPr>
-              <w:t>Recovery Minutes</w:t>
-            </w:r>
-          </w:p>
-        </w:tc>
-      </w:tr>
-      <w:tr>
-        <w:tc>
-          <w:tcPr>
-            <w:tcW w:w="1930" w:type="dxa"/>
-            <w:tcBorders>
-              <w:top w:val="single" w:sz="4" w:space="0" w:color="auto"/>
-              <w:left w:val="single" w:sz="4" w:space="0" w:color="auto"/>
-              <w:bottom w:val="single" w:sz="4" w:space="0" w:color="auto"/>
-              <w:right w:val="single" w:sz="4" w:space="0" w:color="auto"/>
-            </w:tcBorders>
-          </w:tcPr>
-          <w:p>
-            <w:pPr>
-              <w:pStyle w:val="ListParagraph"/>
-              <w:spacing w:line="240" w:lineRule="auto"/>
-              <w:ind w:left="0"/>
-            </w:pPr>
-            <w:r>
-              <w:t>Match Performance</w:t>
-            </w:r>
-          </w:p>
-        </w:tc>
-        <w:tc>
-          <w:tcPr>
-            <w:tcW w:w="4165" w:type="dxa"/>
-            <w:tcBorders>
-              <w:top w:val="single" w:sz="4" w:space="0" w:color="auto"/>
-              <w:left w:val="single" w:sz="4" w:space="0" w:color="auto"/>
-              <w:bottom w:val="single" w:sz="4" w:space="0" w:color="auto"/>
-              <w:right w:val="single" w:sz="4" w:space="0" w:color="auto"/>
-            </w:tcBorders>
-          </w:tcPr>
-          <w:p>
-            <w:pPr>
-              <w:pStyle w:val="ListParagraph"/>
-              <w:spacing w:line="240" w:lineRule="auto"/>
-              <w:ind w:left="0"/>
-              <w:rPr>
-                <w:color w:val="0D0D0D" w:themeColor="text1" w:themeTint="F2"/>
-              </w:rPr>
-            </w:pPr>
-            <w:r>
-              <w:rPr>
-                <w:color w:val="0D0D0D" w:themeColor="text1" w:themeTint="F2"/>
-              </w:rPr>
-              <w:t>Player-Name</w:t>
-            </w:r>
-          </w:p>
-          <w:p>
-            <w:pPr>
-              <w:pStyle w:val="ListParagraph"/>
-              <w:tabs>
-                <w:tab w:val="left" w:pos="2895"/>
-              </w:tabs>
-              <w:spacing w:line="240" w:lineRule="auto"/>
-              <w:ind w:left="0"/>
-              <w:rPr>
-                <w:color w:val="0D0D0D" w:themeColor="text1" w:themeTint="F2"/>
-              </w:rPr>
-            </w:pPr>
-            <w:r>
-              <w:rPr>
-                <w:color w:val="0D0D0D" w:themeColor="text1" w:themeTint="F2"/>
-              </w:rPr>
-              <w:t>Match-Date</w:t>
-            </w:r>
-          </w:p>
-          <w:p>
-            <w:pPr>
-              <w:pStyle w:val="ListParagraph"/>
-              <w:tabs>
-                <w:tab w:val="left" w:pos="2895"/>
-              </w:tabs>
-              <w:spacing w:line="240" w:lineRule="auto"/>
-              <w:ind w:left="0"/>
-              <w:rPr>
-                <w:color w:val="0D0D0D" w:themeColor="text1" w:themeTint="F2"/>
-              </w:rPr>
-            </w:pPr>
-            <w:r>
-              <w:rPr>
-                <w:color w:val="0D0D0D" w:themeColor="text1" w:themeTint="F2"/>
-              </w:rPr>
-              <w:t>Match-Type</w:t>
-            </w:r>
-          </w:p>
-          <w:p>
-            <w:pPr>
-              <w:pStyle w:val="ListParagraph"/>
-              <w:tabs>
-                <w:tab w:val="left" w:pos="2895"/>
-              </w:tabs>
-              <w:spacing w:line="240" w:lineRule="auto"/>
-              <w:ind w:left="0"/>
-              <w:rPr>
-                <w:color w:val="0D0D0D" w:themeColor="text1" w:themeTint="F2"/>
-              </w:rPr>
-            </w:pPr>
-            <w:r>
-              <w:rPr>
-                <w:color w:val="0D0D0D" w:themeColor="text1" w:themeTint="F2"/>
-              </w:rPr>
-              <w:t>Minutes Played</w:t>
-            </w:r>
-          </w:p>
-          <w:p>
-            <w:pPr>
-              <w:pStyle w:val="ListParagraph"/>
-              <w:tabs>
-                <w:tab w:val="left" w:pos="2895"/>
-              </w:tabs>
-              <w:spacing w:line="240" w:lineRule="auto"/>
-              <w:ind w:left="0"/>
-              <w:rPr>
-                <w:color w:val="0D0D0D" w:themeColor="text1" w:themeTint="F2"/>
-              </w:rPr>
-            </w:pPr>
-            <w:r>
-              <w:rPr>
-                <w:color w:val="0D0D0D" w:themeColor="text1" w:themeTint="F2"/>
-              </w:rPr>
-              <w:t>Distance Covered (in meters)</w:t>
-            </w:r>
-          </w:p>
-          <w:p>
-            <w:pPr>
-              <w:pStyle w:val="ListParagraph"/>
-              <w:tabs>
-                <w:tab w:val="left" w:pos="2895"/>
-              </w:tabs>
-              <w:spacing w:line="240" w:lineRule="auto"/>
-              <w:ind w:left="0"/>
-              <w:rPr>
-                <w:color w:val="0D0D0D" w:themeColor="text1" w:themeTint="F2"/>
-              </w:rPr>
-            </w:pPr>
-            <w:r>
-              <w:rPr>
-                <w:color w:val="0D0D0D" w:themeColor="text1" w:themeTint="F2"/>
-              </w:rPr>
-              <w:t xml:space="preserve">Number of </w:t>
-            </w:r>
-            <w:r>
-              <w:rPr>
-                <w:color w:val="0D0D0D" w:themeColor="text1" w:themeTint="F2"/>
-              </w:rPr>
-              <w:t>Possessions</w:t>
-            </w:r>
-          </w:p>
-          <w:p>
-            <w:pPr>
-              <w:pStyle w:val="ListParagraph"/>
-              <w:tabs>
-                <w:tab w:val="left" w:pos="2895"/>
-              </w:tabs>
-              <w:spacing w:line="240" w:lineRule="auto"/>
-              <w:ind w:left="0"/>
-              <w:rPr>
-                <w:color w:val="0D0D0D" w:themeColor="text1" w:themeTint="F2"/>
-              </w:rPr>
-            </w:pPr>
-            <w:r>
-              <w:rPr>
-                <w:color w:val="0D0D0D" w:themeColor="text1" w:themeTint="F2"/>
-              </w:rPr>
-              <w:t>Number of Possessions in Scoring Zone</w:t>
-            </w:r>
-          </w:p>
-          <w:p>
-            <w:pPr>
-              <w:pStyle w:val="ListParagraph"/>
-              <w:tabs>
-                <w:tab w:val="left" w:pos="2895"/>
-              </w:tabs>
-              <w:spacing w:line="240" w:lineRule="auto"/>
-              <w:ind w:left="0"/>
-              <w:rPr>
-                <w:color w:val="0D0D0D" w:themeColor="text1" w:themeTint="F2"/>
-              </w:rPr>
-            </w:pPr>
-            <w:r>
-              <w:rPr>
-                <w:color w:val="0D0D0D" w:themeColor="text1" w:themeTint="F2"/>
-              </w:rPr>
-              <w:t>Possessions Won By Clean Catches</w:t>
-            </w:r>
-          </w:p>
-          <w:p>
-            <w:pPr>
-              <w:pStyle w:val="ListParagraph"/>
-              <w:tabs>
-                <w:tab w:val="left" w:pos="2895"/>
-              </w:tabs>
-              <w:spacing w:line="240" w:lineRule="auto"/>
-              <w:ind w:left="0"/>
-              <w:rPr>
-                <w:color w:val="0D0D0D" w:themeColor="text1" w:themeTint="F2"/>
-              </w:rPr>
-            </w:pPr>
-            <w:r>
-              <w:rPr>
-                <w:color w:val="0D0D0D" w:themeColor="text1" w:themeTint="F2"/>
-              </w:rPr>
-              <w:t>Possessions Won By Tackles / Turnovers</w:t>
-            </w:r>
-          </w:p>
-          <w:p>
-            <w:pPr>
-              <w:pStyle w:val="ListParagraph"/>
-              <w:tabs>
-                <w:tab w:val="left" w:pos="2895"/>
-              </w:tabs>
-              <w:spacing w:line="240" w:lineRule="auto"/>
-              <w:ind w:left="0"/>
-              <w:rPr>
-                <w:color w:val="0D0D0D" w:themeColor="text1" w:themeTint="F2"/>
-              </w:rPr>
-            </w:pPr>
-            <w:r>
-              <w:rPr>
-                <w:color w:val="0D0D0D" w:themeColor="text1" w:themeTint="F2"/>
-              </w:rPr>
-              <w:t>Passes Complete</w:t>
-            </w:r>
-          </w:p>
-          <w:p>
-            <w:pPr>
-              <w:pStyle w:val="ListParagraph"/>
-              <w:tabs>
-                <w:tab w:val="left" w:pos="2895"/>
-              </w:tabs>
-              <w:spacing w:line="240" w:lineRule="auto"/>
-              <w:ind w:left="0"/>
-              <w:rPr>
-                <w:color w:val="0D0D0D" w:themeColor="text1" w:themeTint="F2"/>
-              </w:rPr>
-            </w:pPr>
-            <w:r>
-              <w:rPr>
-                <w:color w:val="0D0D0D" w:themeColor="text1" w:themeTint="F2"/>
-              </w:rPr>
-              <w:t>Hand Passes Completed</w:t>
-            </w:r>
-          </w:p>
-          <w:p>
-            <w:pPr>
-              <w:pStyle w:val="ListParagraph"/>
-              <w:tabs>
-                <w:tab w:val="left" w:pos="2895"/>
-              </w:tabs>
-              <w:spacing w:line="240" w:lineRule="auto"/>
-              <w:ind w:left="0"/>
-              <w:rPr>
-                <w:color w:val="0D0D0D" w:themeColor="text1" w:themeTint="F2"/>
-              </w:rPr>
-            </w:pPr>
-            <w:r>
-              <w:rPr>
-                <w:color w:val="0D0D0D" w:themeColor="text1" w:themeTint="F2"/>
-              </w:rPr>
-              <w:t>Foot Passes Completed</w:t>
-            </w:r>
-          </w:p>
-          <w:p>
-            <w:pPr>
-              <w:pStyle w:val="ListParagraph"/>
-              <w:tabs>
-                <w:tab w:val="left" w:pos="2895"/>
-              </w:tabs>
-              <w:spacing w:line="240" w:lineRule="auto"/>
-              <w:ind w:left="0"/>
-              <w:rPr>
-                <w:color w:val="0D0D0D" w:themeColor="text1" w:themeTint="F2"/>
-              </w:rPr>
-            </w:pPr>
-            <w:r>
-              <w:rPr>
-                <w:color w:val="0D0D0D" w:themeColor="text1" w:themeTint="F2"/>
-              </w:rPr>
-              <w:t>Passes Incomplete</w:t>
-            </w:r>
-          </w:p>
-          <w:p>
-            <w:pPr>
-              <w:pStyle w:val="ListParagraph"/>
-              <w:tabs>
-                <w:tab w:val="left" w:pos="2895"/>
-              </w:tabs>
-              <w:spacing w:line="240" w:lineRule="auto"/>
-              <w:ind w:left="0"/>
-              <w:rPr>
-                <w:color w:val="0D0D0D" w:themeColor="text1" w:themeTint="F2"/>
-              </w:rPr>
-            </w:pPr>
-            <w:r>
-              <w:rPr>
-                <w:color w:val="0D0D0D" w:themeColor="text1" w:themeTint="F2"/>
-              </w:rPr>
-              <w:t>Attempts (i.e. shots at goal)</w:t>
-            </w:r>
-          </w:p>
-          <w:p>
-            <w:pPr>
-              <w:pStyle w:val="ListParagraph"/>
-              <w:tabs>
-                <w:tab w:val="left" w:pos="2895"/>
-              </w:tabs>
-              <w:spacing w:line="240" w:lineRule="auto"/>
-              <w:ind w:left="0"/>
-              <w:rPr>
-                <w:color w:val="0D0D0D" w:themeColor="text1" w:themeTint="F2"/>
-              </w:rPr>
-            </w:pPr>
-            <w:r>
-              <w:rPr>
-                <w:b/>
-                <w:color w:val="0D0D0D" w:themeColor="text1" w:themeTint="F2"/>
-              </w:rPr>
-              <w:t xml:space="preserve">(Player-Name, Match-Date, Team </w:t>
-            </w:r>
-            <w:r>
-              <w:rPr>
-                <w:b/>
-                <w:color w:val="0D0D0D" w:themeColor="text1" w:themeTint="F2"/>
-              </w:rPr>
-              <w:t>[</w:t>
-            </w:r>
-            <w:r>
-              <w:rPr>
-                <w:b/>
-                <w:color w:val="0D0D0D" w:themeColor="text1" w:themeTint="F2"/>
-              </w:rPr>
-              <w:t>PK])</w:t>
-            </w:r>
-          </w:p>
-        </w:tc>
-        <w:tc>
-          <w:tcPr>
-            <w:tcW w:w="3935" w:type="dxa"/>
-            <w:tcBorders>
-              <w:top w:val="single" w:sz="4" w:space="0" w:color="auto"/>
-              <w:left w:val="single" w:sz="4" w:space="0" w:color="auto"/>
-              <w:bottom w:val="single" w:sz="4" w:space="0" w:color="auto"/>
-              <w:right w:val="single" w:sz="4" w:space="0" w:color="auto"/>
-            </w:tcBorders>
-          </w:tcPr>
-          <w:p>
-            <w:pPr>
-              <w:pStyle w:val="ListParagraph"/>
-              <w:tabs>
-                <w:tab w:val="left" w:pos="2895"/>
-              </w:tabs>
-              <w:spacing w:line="240" w:lineRule="auto"/>
-              <w:ind w:left="0"/>
-              <w:rPr>
-                <w:color w:val="0D0D0D" w:themeColor="text1" w:themeTint="F2"/>
-              </w:rPr>
-            </w:pPr>
-            <w:r>
-              <w:rPr>
-                <w:color w:val="0D0D0D" w:themeColor="text1" w:themeTint="F2"/>
-              </w:rPr>
-              <w:t>Shots On Target</w:t>
-            </w:r>
-          </w:p>
-          <w:p>
-            <w:pPr>
-              <w:pStyle w:val="ListParagraph"/>
-              <w:tabs>
-                <w:tab w:val="left" w:pos="2895"/>
-              </w:tabs>
-              <w:spacing w:line="240" w:lineRule="auto"/>
-              <w:ind w:left="0"/>
-              <w:rPr>
-                <w:color w:val="0D0D0D" w:themeColor="text1" w:themeTint="F2"/>
-              </w:rPr>
-            </w:pPr>
-            <w:r>
-              <w:rPr>
-                <w:color w:val="0D0D0D" w:themeColor="text1" w:themeTint="F2"/>
-              </w:rPr>
-              <w:t>Shots Wide</w:t>
-            </w:r>
-          </w:p>
-          <w:p>
-            <w:pPr>
-              <w:pStyle w:val="ListParagraph"/>
-              <w:tabs>
-                <w:tab w:val="left" w:pos="2895"/>
-              </w:tabs>
-              <w:spacing w:line="240" w:lineRule="auto"/>
-              <w:ind w:left="0"/>
-              <w:rPr>
-                <w:color w:val="0D0D0D" w:themeColor="text1" w:themeTint="F2"/>
-              </w:rPr>
-            </w:pPr>
-            <w:r>
-              <w:rPr>
-                <w:color w:val="0D0D0D" w:themeColor="text1" w:themeTint="F2"/>
-              </w:rPr>
-              <w:t>Saves</w:t>
-            </w:r>
-          </w:p>
-          <w:p>
-            <w:pPr>
-              <w:pStyle w:val="ListParagraph"/>
-              <w:tabs>
-                <w:tab w:val="left" w:pos="2895"/>
-              </w:tabs>
-              <w:spacing w:line="240" w:lineRule="auto"/>
-              <w:ind w:left="0"/>
-              <w:rPr>
-                <w:color w:val="0D0D0D" w:themeColor="text1" w:themeTint="F2"/>
-              </w:rPr>
-            </w:pPr>
-            <w:r>
-              <w:rPr>
-                <w:color w:val="0D0D0D" w:themeColor="text1" w:themeTint="F2"/>
-              </w:rPr>
-              <w:t>Goals</w:t>
-            </w:r>
-          </w:p>
-          <w:p>
-            <w:pPr>
-              <w:pStyle w:val="ListParagraph"/>
-              <w:tabs>
-                <w:tab w:val="left" w:pos="2895"/>
-              </w:tabs>
-              <w:spacing w:line="240" w:lineRule="auto"/>
-              <w:ind w:left="0"/>
-              <w:rPr>
-                <w:color w:val="0D0D0D" w:themeColor="text1" w:themeTint="F2"/>
-              </w:rPr>
-            </w:pPr>
-            <w:r>
-              <w:rPr>
-                <w:color w:val="0D0D0D" w:themeColor="text1" w:themeTint="F2"/>
-              </w:rPr>
-              <w:t>Points</w:t>
-            </w:r>
-          </w:p>
-          <w:p>
-            <w:pPr>
-              <w:pStyle w:val="ListParagraph"/>
-              <w:tabs>
-                <w:tab w:val="left" w:pos="2895"/>
-              </w:tabs>
-              <w:spacing w:line="240" w:lineRule="auto"/>
-              <w:ind w:left="0"/>
-              <w:rPr>
-                <w:color w:val="0D0D0D" w:themeColor="text1" w:themeTint="F2"/>
-              </w:rPr>
-            </w:pPr>
-            <w:r>
-              <w:rPr>
-                <w:color w:val="0D0D0D" w:themeColor="text1" w:themeTint="F2"/>
-              </w:rPr>
-              <w:t>Points From Frees</w:t>
-            </w:r>
-          </w:p>
-          <w:p>
-            <w:pPr>
-              <w:pStyle w:val="ListParagraph"/>
-              <w:tabs>
-                <w:tab w:val="left" w:pos="2895"/>
-              </w:tabs>
-              <w:spacing w:line="240" w:lineRule="auto"/>
-              <w:ind w:left="0"/>
-              <w:rPr>
-                <w:color w:val="0D0D0D" w:themeColor="text1" w:themeTint="F2"/>
-              </w:rPr>
-            </w:pPr>
-            <w:r>
-              <w:rPr>
-                <w:color w:val="0D0D0D" w:themeColor="text1" w:themeTint="F2"/>
-              </w:rPr>
-              <w:t>Tackles Made</w:t>
-            </w:r>
-          </w:p>
-          <w:p>
-            <w:pPr>
-              <w:pStyle w:val="ListParagraph"/>
-              <w:tabs>
-                <w:tab w:val="left" w:pos="2895"/>
-              </w:tabs>
-              <w:spacing w:line="240" w:lineRule="auto"/>
-              <w:ind w:left="0"/>
-              <w:rPr>
-                <w:color w:val="0D0D0D" w:themeColor="text1" w:themeTint="F2"/>
-              </w:rPr>
-            </w:pPr>
-            <w:r>
-              <w:rPr>
-                <w:color w:val="0D0D0D" w:themeColor="text1" w:themeTint="F2"/>
-              </w:rPr>
-              <w:t xml:space="preserve">Frees </w:t>
-            </w:r>
-            <w:r>
-              <w:rPr>
-                <w:color w:val="0D0D0D" w:themeColor="text1" w:themeTint="F2"/>
-              </w:rPr>
-              <w:t>For</w:t>
-            </w:r>
-          </w:p>
-          <w:p>
-            <w:pPr>
-              <w:pStyle w:val="ListParagraph"/>
-              <w:tabs>
-                <w:tab w:val="left" w:pos="2895"/>
-              </w:tabs>
-              <w:spacing w:line="240" w:lineRule="auto"/>
-              <w:ind w:left="0"/>
-              <w:rPr>
-                <w:color w:val="0D0D0D" w:themeColor="text1" w:themeTint="F2"/>
-              </w:rPr>
-            </w:pPr>
-            <w:r>
-              <w:rPr>
-                <w:color w:val="0D0D0D" w:themeColor="text1" w:themeTint="F2"/>
-              </w:rPr>
-              <w:t xml:space="preserve">Frees </w:t>
-            </w:r>
-            <w:r>
-              <w:rPr>
-                <w:color w:val="0D0D0D" w:themeColor="text1" w:themeTint="F2"/>
-              </w:rPr>
-              <w:t>Against</w:t>
-            </w:r>
-          </w:p>
-          <w:p>
-            <w:pPr>
-              <w:pStyle w:val="ListParagraph"/>
-              <w:tabs>
-                <w:tab w:val="left" w:pos="2895"/>
-              </w:tabs>
-              <w:spacing w:line="240" w:lineRule="auto"/>
-              <w:ind w:left="0"/>
-              <w:rPr>
-                <w:color w:val="0D0D0D" w:themeColor="text1" w:themeTint="F2"/>
-              </w:rPr>
-            </w:pPr>
-            <w:r>
-              <w:rPr>
-                <w:color w:val="0D0D0D" w:themeColor="text1" w:themeTint="F2"/>
-              </w:rPr>
-              <w:t>Attacking Runs</w:t>
-            </w:r>
-          </w:p>
-          <w:p>
-            <w:pPr>
-              <w:pStyle w:val="ListParagraph"/>
-              <w:tabs>
-                <w:tab w:val="left" w:pos="2895"/>
-              </w:tabs>
-              <w:spacing w:line="240" w:lineRule="auto"/>
-              <w:ind w:left="0"/>
-              <w:rPr>
-                <w:color w:val="0D0D0D" w:themeColor="text1" w:themeTint="F2"/>
-              </w:rPr>
-            </w:pPr>
-            <w:r>
-              <w:rPr>
-                <w:color w:val="0D0D0D" w:themeColor="text1" w:themeTint="F2"/>
-              </w:rPr>
-              <w:t>Defensive Runs</w:t>
-            </w:r>
-          </w:p>
-          <w:p>
-            <w:pPr>
-              <w:pStyle w:val="ListParagraph"/>
-              <w:tabs>
-                <w:tab w:val="left" w:pos="2895"/>
-              </w:tabs>
-              <w:spacing w:line="240" w:lineRule="auto"/>
-              <w:ind w:left="0"/>
-              <w:rPr>
-                <w:color w:val="0D0D0D" w:themeColor="text1" w:themeTint="F2"/>
-              </w:rPr>
-            </w:pPr>
-            <w:r>
-              <w:rPr>
-                <w:color w:val="0D0D0D" w:themeColor="text1" w:themeTint="F2"/>
-              </w:rPr>
-              <w:t>Red Card</w:t>
-            </w:r>
-          </w:p>
-          <w:p>
-            <w:pPr>
-              <w:pStyle w:val="ListParagraph"/>
-              <w:tabs>
-                <w:tab w:val="left" w:pos="2895"/>
-              </w:tabs>
-              <w:spacing w:line="240" w:lineRule="auto"/>
-              <w:ind w:left="0"/>
-              <w:rPr>
-                <w:color w:val="0D0D0D" w:themeColor="text1" w:themeTint="F2"/>
-              </w:rPr>
-            </w:pPr>
-            <w:r>
-              <w:rPr>
-                <w:color w:val="0D0D0D" w:themeColor="text1" w:themeTint="F2"/>
-              </w:rPr>
-              <w:t>Yellow Card</w:t>
-            </w:r>
-          </w:p>
-          <w:p>
-            <w:pPr>
-              <w:pStyle w:val="ListParagraph"/>
-              <w:tabs>
-                <w:tab w:val="left" w:pos="2895"/>
-              </w:tabs>
-              <w:spacing w:line="240" w:lineRule="auto"/>
-              <w:ind w:left="0"/>
-              <w:rPr>
-                <w:color w:val="C00000"/>
-              </w:rPr>
-            </w:pPr>
-            <w:r>
-              <w:rPr>
-                <w:color w:val="0D0D0D" w:themeColor="text1" w:themeTint="F2"/>
-              </w:rPr>
-              <w:t>Black Card</w:t>
-            </w:r>
-            <w:r>
-              <w:rPr>
-                <w:color w:val="C00000"/>
-              </w:rPr>
-              <w:tab/>
-            </w:r>
-          </w:p>
-          <w:p>
-            <w:pPr>
-              <w:pStyle w:val="ListParagraph"/>
-              <w:spacing w:line="240" w:lineRule="auto"/>
-              <w:ind w:left="0"/>
-              <w:rPr>
-                <w:b/>
-              </w:rPr>
-            </w:pPr>
-          </w:p>
-        </w:tc>
-      </w:tr>
-    </w:tbl>
-    <w:p>
-      <w:pPr>
-        <w:pStyle w:val="Heading2"/>
-        <w:pBdr>
-          <w:bottom w:val="none" w:sz="0" w:space="0" w:color="auto"/>
-        </w:pBdr>
-        <w:ind w:left="567"/>
-        <w:jc w:val="left"/>
-      </w:pPr>
-    </w:p>
-    <w:p/>
-    <w:p/>
-    <w:p/>
-    <w:p/>
-    <w:p/>
-    <w:p>
-      <w:pPr>
-        <w:rPr>
-          <w:rFonts w:ascii="Arial" w:hAnsi="Arial" w:cs="Arial"/>
-          <w:sz w:val="32"/>
-          <w:szCs w:val="32"/>
-          <w:u w:val="single"/>
-        </w:rPr>
-      </w:pPr>
-      <w:r>
-        <w:rPr>
-          <w:rFonts w:ascii="Arial" w:hAnsi="Arial" w:cs="Arial"/>
-          <w:sz w:val="32"/>
-          <w:szCs w:val="32"/>
-          <w:u w:val="single"/>
-        </w:rPr>
-        <w:t>ER Diagram:</w:t>
-      </w:r>
-    </w:p>
-    <w:p/>
-    <w:p>
-      <w:r>
-        <w:rPr>
-          <w:noProof/>
-          <w:lang w:eastAsia="en-IE"/>
-        </w:rPr>
-        <w:drawing>
-          <wp:inline distT="0" distB="0" distL="0" distR="0" wp14:anchorId="7B9C40F8" wp14:editId="34755ADD">
-            <wp:extent cx="6390640" cy="7040870"/>
-            <wp:effectExtent l="0" t="0" r="0" b="8255"/>
-            <wp:docPr id="463" name="Picture 463" descr="C:\Users\Cathal\Downloads\GFCStatsDatabase (2) (4) (3).jpg"/>
-            <wp:cNvGraphicFramePr>
-              <a:graphicFrameLocks xmlns:a="http://schemas.openxmlformats.org/drawingml/2006/main" noChangeAspect="1"/>
-            </wp:cNvGraphicFramePr>
-            <a:graphic xmlns:a="http://schemas.openxmlformats.org/drawingml/2006/main">
-              <a:graphicData uri="http://schemas.openxmlformats.org/drawingml/2006/picture">
-                <pic:pic xmlns:pic="http://schemas.openxmlformats.org/drawingml/2006/picture">
-                  <pic:nvPicPr>
-                    <pic:cNvPr id="0" name="Picture 1" descr="C:\Users\Cathal\Downloads\GFCStatsDatabase (2) (4) (3).jpg"/>
-                    <pic:cNvPicPr>
-                      <a:picLocks noChangeAspect="1" noChangeArrowheads="1"/>
-                    </pic:cNvPicPr>
-                  </pic:nvPicPr>
-                  <pic:blipFill>
-                    <a:blip r:embed="rId32">
-                      <a:extLst>
-                        <a:ext uri="{28A0092B-C50C-407E-A947-70E740481C1C}">
-                          <a14:useLocalDpi xmlns:a14="http://schemas.microsoft.com/office/drawing/2010/main" val="0"/>
-                        </a:ext>
-                      </a:extLst>
-                    </a:blip>
-                    <a:srcRect/>
-                    <a:stretch>
-                      <a:fillRect/>
-                    </a:stretch>
-                  </pic:blipFill>
-                  <pic:spPr bwMode="auto">
-                    <a:xfrm>
-                      <a:off x="0" y="0"/>
-                      <a:ext cx="6390640" cy="7040870"/>
-                    </a:xfrm>
-                    <a:prstGeom prst="rect">
-                      <a:avLst/>
-                    </a:prstGeom>
-                    <a:noFill/>
-                    <a:ln>
-                      <a:noFill/>
-                    </a:ln>
-                  </pic:spPr>
-                </pic:pic>
-              </a:graphicData>
-            </a:graphic>
-          </wp:inline>
-        </w:drawing>
-      </w:r>
-    </w:p>
-    <w:p/>
-    <w:p>
-      <w:pPr>
-        <w:rPr>
-          <w:rFonts w:ascii="Arial" w:hAnsi="Arial" w:cs="Arial"/>
-          <w:sz w:val="32"/>
-          <w:szCs w:val="32"/>
-        </w:rPr>
-      </w:pPr>
-    </w:p>
-    <w:p>
-      <w:pPr>
-        <w:rPr>
-          <w:rFonts w:ascii="Arial" w:hAnsi="Arial" w:cs="Arial"/>
-          <w:sz w:val="32"/>
-          <w:szCs w:val="32"/>
-        </w:rPr>
-      </w:pPr>
-    </w:p>
     <w:sectPr>
-      <w:headerReference w:type="default" r:id="rId33"/>
-      <w:footerReference w:type="default" r:id="rId34"/>
+      <w:headerReference w:type="default" r:id="rId32"/>
+      <w:footerReference w:type="default" r:id="rId33"/>
       <w:pgSz w:w="11906" w:h="16838"/>
       <w:pgMar w:top="567" w:right="991" w:bottom="709" w:left="851" w:header="426" w:footer="21" w:gutter="0"/>
       <w:cols w:space="708"/>
@@ -6109,7 +4493,7 @@
           <w:rPr>
             <w:noProof/>
           </w:rPr>
-          <w:t>8</w:t>
+          <w:t>6</w:t>
         </w:r>
         <w:r>
           <w:rPr>
@@ -6212,7 +4596,7 @@
             <w:docPart w:val="289B55ADC2534474A5830A31D285FD68"/>
           </w:placeholder>
           <w:dataBinding w:prefixMappings="xmlns:ns0='http://schemas.microsoft.com/office/2006/coverPageProps'" w:xpath="/ns0:CoverPageProperties[1]/ns0:PublishDate[1]" w:storeItemID="{55AF091B-3C7A-41E3-B477-F2FDAA23CFDA}"/>
-          <w:date w:fullDate="2015-01-05T00:00:00Z">
+          <w:date w:fullDate="2015-01-04T00:00:00Z">
             <w:dateFormat w:val="MMMM d, yyyy"/>
             <w:lid w:val="en-US"/>
             <w:storeMappedDataAs w:val="dateTime"/>
@@ -6243,7 +4627,7 @@
                   <w:color w:val="FFFFFF" w:themeColor="background1"/>
                   <w:lang w:val="en-US"/>
                 </w:rPr>
-                <w:t>January 5, 2015</w:t>
+                <w:t>January 4, 2015</w:t>
               </w:r>
             </w:p>
           </w:tc>
@@ -9378,9 +7762,8 @@
     <w:panose1 w:val="020B0604030504040204"/>
     <w:charset w:val="00"/>
     <w:family w:val="swiss"/>
-    <w:notTrueType/>
     <w:pitch w:val="variable"/>
-    <w:sig w:usb0="00000003" w:usb1="00000000" w:usb2="00000000" w:usb3="00000000" w:csb0="00000001" w:csb1="00000000"/>
+    <w:sig w:usb0="E1002EFF" w:usb1="C000605B" w:usb2="00000029" w:usb3="00000000" w:csb0="000101FF" w:csb1="00000000"/>
   </w:font>
 </w:fonts>
 </file>
@@ -9402,14 +7785,13 @@
     <w:rsid w:val="001165DD"/>
     <w:rsid w:val="00116D48"/>
     <w:rsid w:val="00166F5D"/>
+    <w:rsid w:val="00344D88"/>
     <w:rsid w:val="003C1D9F"/>
-    <w:rsid w:val="007746F2"/>
     <w:rsid w:val="007B05FA"/>
     <w:rsid w:val="007C3F16"/>
     <w:rsid w:val="008A1250"/>
     <w:rsid w:val="008A2E5E"/>
-    <w:rsid w:val="00B203B8"/>
-    <w:rsid w:val="00B84462"/>
+    <w:rsid w:val="00C25BD9"/>
     <w:rsid w:val="00D40C89"/>
     <w:rsid w:val="00EC6E1D"/>
     <w:rsid w:val="00FD74BF"/>
@@ -10124,7 +8506,7 @@
 
 <file path=customXml/item1.xml><?xml version="1.0" encoding="utf-8"?>
 <CoverPageProperties xmlns="http://schemas.microsoft.com/office/2006/coverPageProps">
-  <PublishDate>2015-01-05T00:00:00</PublishDate>
+  <PublishDate>2015-01-04T00:00:00</PublishDate>
   <Abstract/>
   <CompanyAddress/>
   <CompanyPhone/>
@@ -10146,7 +8528,7 @@
 </file>
 
 <file path=customXml/itemProps2.xml><?xml version="1.0" encoding="utf-8"?>
-<ds:datastoreItem xmlns:ds="http://schemas.openxmlformats.org/officeDocument/2006/customXml" ds:itemID="{A7E701F7-F862-4540-8BA5-0B09BF3FBEFE}">
+<ds:datastoreItem xmlns:ds="http://schemas.openxmlformats.org/officeDocument/2006/customXml" ds:itemID="{56002B2C-D330-455D-BA22-9C6B71F6E226}">
   <ds:schemaRefs>
     <ds:schemaRef ds:uri="http://schemas.openxmlformats.org/officeDocument/2006/bibliography"/>
   </ds:schemaRefs>

</xml_diff>